<commit_message>
correção da formatação do texto
refiz a escrita pois estava com fundo e agora eu retirei
</commit_message>
<xml_diff>
--- a/Geral/Integrantes do Projeto.docx
+++ b/Geral/Integrantes do Projeto.docx
@@ -6,20 +6,22 @@
       <w:pPr>
         <w:spacing w:after="0" w:line="240" w:lineRule="auto"/>
         <w:rPr>
-          <w:rFonts w:ascii="Segoe UI" w:hAnsi="Segoe UI" w:cs="Segoe UI"/>
-          <w:color w:val="172B4D"/>
+          <w:rFonts w:ascii="Arial" w:eastAsia="Times New Roman" w:hAnsi="Arial" w:cs="Arial"/>
+          <w:color w:val="000000"/>
           <w:sz w:val="36"/>
           <w:szCs w:val="36"/>
-          <w:shd w:val="clear" w:color="auto" w:fill="F4F5F7"/>
+          <w:lang w:eastAsia="pt-BR"/>
         </w:rPr>
       </w:pPr>
+      <w:bookmarkStart w:id="0" w:name="_GoBack"/>
+      <w:bookmarkEnd w:id="0"/>
       <w:r>
         <w:rPr>
-          <w:rFonts w:ascii="Segoe UI" w:hAnsi="Segoe UI" w:cs="Segoe UI"/>
-          <w:color w:val="172B4D"/>
+          <w:rFonts w:ascii="Arial" w:eastAsia="Times New Roman" w:hAnsi="Arial" w:cs="Arial"/>
+          <w:color w:val="000000"/>
           <w:sz w:val="36"/>
           <w:szCs w:val="36"/>
-          <w:shd w:val="clear" w:color="auto" w:fill="F4F5F7"/>
+          <w:lang w:eastAsia="pt-BR"/>
         </w:rPr>
         <w:t>Integrantes do Projeto</w:t>
       </w:r>
@@ -28,11 +30,11 @@
       <w:pPr>
         <w:spacing w:after="0" w:line="240" w:lineRule="auto"/>
         <w:rPr>
-          <w:rFonts w:ascii="Segoe UI" w:hAnsi="Segoe UI" w:cs="Segoe UI"/>
-          <w:color w:val="172B4D"/>
+          <w:rFonts w:ascii="Arial" w:eastAsia="Times New Roman" w:hAnsi="Arial" w:cs="Arial"/>
+          <w:color w:val="000000"/>
           <w:sz w:val="36"/>
           <w:szCs w:val="36"/>
-          <w:shd w:val="clear" w:color="auto" w:fill="F4F5F7"/>
+          <w:lang w:eastAsia="pt-BR"/>
         </w:rPr>
       </w:pPr>
     </w:p>
@@ -40,96 +42,96 @@
       <w:pPr>
         <w:spacing w:after="0" w:line="240" w:lineRule="auto"/>
         <w:rPr>
-          <w:rFonts w:ascii="Segoe UI" w:hAnsi="Segoe UI" w:cs="Segoe UI"/>
-          <w:color w:val="172B4D"/>
+          <w:rFonts w:ascii="Arial" w:eastAsia="Times New Roman" w:hAnsi="Arial" w:cs="Arial"/>
+          <w:color w:val="000000"/>
           <w:sz w:val="24"/>
           <w:szCs w:val="24"/>
-          <w:shd w:val="clear" w:color="auto" w:fill="F4F5F7"/>
+          <w:lang w:eastAsia="pt-BR"/>
         </w:rPr>
       </w:pPr>
       <w:r>
         <w:rPr>
-          <w:rFonts w:ascii="Segoe UI" w:hAnsi="Segoe UI" w:cs="Segoe UI"/>
-          <w:color w:val="172B4D"/>
+          <w:rFonts w:ascii="Arial" w:eastAsia="Times New Roman" w:hAnsi="Arial" w:cs="Arial"/>
+          <w:color w:val="000000"/>
           <w:sz w:val="24"/>
           <w:szCs w:val="24"/>
-          <w:shd w:val="clear" w:color="auto" w:fill="F4F5F7"/>
-        </w:rPr>
-        <w:t>Cliente: Padaria Dayane.</w:t>
+          <w:lang w:eastAsia="pt-BR"/>
+        </w:rPr>
+        <w:t>Cli</w:t>
+      </w:r>
+      <w:r>
+        <w:rPr>
+          <w:rFonts w:ascii="Arial" w:eastAsia="Times New Roman" w:hAnsi="Arial" w:cs="Arial"/>
+          <w:color w:val="000000"/>
+          <w:sz w:val="24"/>
+          <w:szCs w:val="24"/>
+          <w:lang w:eastAsia="pt-BR"/>
+        </w:rPr>
+        <w:t>ente: Padaria Dayane.</w:t>
       </w:r>
     </w:p>
     <w:p>
       <w:pPr>
         <w:spacing w:after="0" w:line="240" w:lineRule="auto"/>
         <w:rPr>
-          <w:rFonts w:ascii="Segoe UI" w:hAnsi="Segoe UI" w:cs="Segoe UI"/>
-          <w:color w:val="172B4D"/>
+          <w:rFonts w:ascii="Arial" w:eastAsia="Times New Roman" w:hAnsi="Arial" w:cs="Arial"/>
+          <w:color w:val="000000"/>
           <w:sz w:val="24"/>
           <w:szCs w:val="24"/>
-          <w:shd w:val="clear" w:color="auto" w:fill="F4F5F7"/>
+          <w:lang w:eastAsia="pt-BR"/>
         </w:rPr>
       </w:pPr>
       <w:r>
         <w:rPr>
-          <w:rFonts w:ascii="Segoe UI" w:hAnsi="Segoe UI" w:cs="Segoe UI"/>
-          <w:color w:val="172B4D"/>
+          <w:rFonts w:ascii="Arial" w:eastAsia="Times New Roman" w:hAnsi="Arial" w:cs="Arial"/>
+          <w:color w:val="000000"/>
           <w:sz w:val="24"/>
           <w:szCs w:val="24"/>
-          <w:shd w:val="clear" w:color="auto" w:fill="F4F5F7"/>
+          <w:lang w:eastAsia="pt-BR"/>
         </w:rPr>
         <w:t xml:space="preserve">Contato: </w:t>
       </w:r>
       <w:proofErr w:type="spellStart"/>
       <w:r>
         <w:rPr>
-          <w:rFonts w:ascii="Segoe UI" w:hAnsi="Segoe UI" w:cs="Segoe UI"/>
-          <w:color w:val="172B4D"/>
+          <w:rFonts w:ascii="Arial" w:eastAsia="Times New Roman" w:hAnsi="Arial" w:cs="Arial"/>
+          <w:color w:val="000000"/>
           <w:sz w:val="24"/>
           <w:szCs w:val="24"/>
-          <w:shd w:val="clear" w:color="auto" w:fill="F4F5F7"/>
-        </w:rPr>
-        <w:t>Venici</w:t>
-      </w:r>
-      <w:r>
-        <w:rPr>
-          <w:rFonts w:ascii="Segoe UI" w:hAnsi="Segoe UI" w:cs="Segoe UI"/>
-          <w:color w:val="172B4D"/>
-          <w:sz w:val="24"/>
-          <w:szCs w:val="24"/>
-          <w:shd w:val="clear" w:color="auto" w:fill="F4F5F7"/>
-        </w:rPr>
-        <w:t>o</w:t>
+          <w:lang w:eastAsia="pt-BR"/>
+        </w:rPr>
+        <w:t>Venicio</w:t>
       </w:r>
       <w:proofErr w:type="spellEnd"/>
       <w:r>
         <w:rPr>
-          <w:rFonts w:ascii="Segoe UI" w:hAnsi="Segoe UI" w:cs="Segoe UI"/>
-          <w:color w:val="172B4D"/>
+          <w:rFonts w:ascii="Arial" w:eastAsia="Times New Roman" w:hAnsi="Arial" w:cs="Arial"/>
+          <w:color w:val="000000"/>
           <w:sz w:val="24"/>
           <w:szCs w:val="24"/>
-          <w:shd w:val="clear" w:color="auto" w:fill="F4F5F7"/>
+          <w:lang w:eastAsia="pt-BR"/>
         </w:rPr>
         <w:t xml:space="preserve"> Arenas </w:t>
       </w:r>
       <w:proofErr w:type="spellStart"/>
       <w:r>
         <w:rPr>
-          <w:rFonts w:ascii="Segoe UI" w:hAnsi="Segoe UI" w:cs="Segoe UI"/>
-          <w:color w:val="172B4D"/>
+          <w:rFonts w:ascii="Arial" w:eastAsia="Times New Roman" w:hAnsi="Arial" w:cs="Arial"/>
+          <w:color w:val="000000"/>
           <w:sz w:val="24"/>
           <w:szCs w:val="24"/>
-          <w:shd w:val="clear" w:color="auto" w:fill="F4F5F7"/>
+          <w:lang w:eastAsia="pt-BR"/>
         </w:rPr>
         <w:t>Gioio</w:t>
       </w:r>
       <w:proofErr w:type="spellEnd"/>
       <w:r>
         <w:rPr>
-          <w:rFonts w:ascii="Segoe UI" w:hAnsi="Segoe UI" w:cs="Segoe UI"/>
-          <w:color w:val="172B4D"/>
+          <w:rFonts w:ascii="Arial" w:eastAsia="Times New Roman" w:hAnsi="Arial" w:cs="Arial"/>
+          <w:color w:val="000000"/>
           <w:sz w:val="24"/>
           <w:szCs w:val="24"/>
-          <w:shd w:val="clear" w:color="auto" w:fill="F4F5F7"/>
+          <w:lang w:eastAsia="pt-BR"/>
         </w:rPr>
         <w:t>,</w:t>
       </w:r>
@@ -138,97 +140,67 @@
       <w:pPr>
         <w:spacing w:after="0" w:line="240" w:lineRule="auto"/>
         <w:rPr>
-          <w:rFonts w:ascii="Segoe UI" w:hAnsi="Segoe UI" w:cs="Segoe UI"/>
-          <w:color w:val="172B4D"/>
+          <w:rFonts w:ascii="Arial" w:eastAsia="Times New Roman" w:hAnsi="Arial" w:cs="Arial"/>
+          <w:color w:val="000000"/>
           <w:sz w:val="24"/>
           <w:szCs w:val="24"/>
-          <w:shd w:val="clear" w:color="auto" w:fill="F4F5F7"/>
+          <w:lang w:eastAsia="pt-BR"/>
         </w:rPr>
       </w:pPr>
       <w:r>
         <w:rPr>
-          <w:rFonts w:ascii="Segoe UI" w:hAnsi="Segoe UI" w:cs="Segoe UI"/>
-          <w:color w:val="172B4D"/>
+          <w:rFonts w:ascii="Arial" w:eastAsia="Times New Roman" w:hAnsi="Arial" w:cs="Arial"/>
+          <w:color w:val="000000"/>
           <w:sz w:val="24"/>
           <w:szCs w:val="24"/>
-          <w:shd w:val="clear" w:color="auto" w:fill="F4F5F7"/>
-        </w:rPr>
-        <w:t xml:space="preserve">Telefone: </w:t>
-      </w:r>
-      <w:r>
-        <w:rPr>
-          <w:rFonts w:ascii="Segoe UI" w:hAnsi="Segoe UI" w:cs="Segoe UI"/>
-          <w:color w:val="172B4D"/>
-          <w:sz w:val="24"/>
-          <w:szCs w:val="24"/>
-          <w:shd w:val="clear" w:color="auto" w:fill="F4F5F7"/>
-        </w:rPr>
-        <w:t>11 958</w:t>
-      </w:r>
-      <w:r>
-        <w:rPr>
-          <w:rFonts w:ascii="Segoe UI" w:hAnsi="Segoe UI" w:cs="Segoe UI"/>
-          <w:color w:val="172B4D"/>
-          <w:sz w:val="24"/>
-          <w:szCs w:val="24"/>
-          <w:shd w:val="clear" w:color="auto" w:fill="F4F5F7"/>
-        </w:rPr>
-        <w:t>81-5368</w:t>
-      </w:r>
-      <w:r>
-        <w:rPr>
-          <w:rFonts w:ascii="Segoe UI" w:hAnsi="Segoe UI" w:cs="Segoe UI"/>
-          <w:color w:val="172B4D"/>
-          <w:sz w:val="24"/>
-          <w:szCs w:val="24"/>
-          <w:shd w:val="clear" w:color="auto" w:fill="F4F5F7"/>
-        </w:rPr>
-        <w:t>,</w:t>
+          <w:lang w:eastAsia="pt-BR"/>
+        </w:rPr>
+        <w:t>Telefone: 11 95881-5368,</w:t>
       </w:r>
     </w:p>
     <w:p>
       <w:pPr>
         <w:spacing w:after="0" w:line="240" w:lineRule="auto"/>
         <w:rPr>
-          <w:rFonts w:ascii="Segoe UI" w:hAnsi="Segoe UI" w:cs="Segoe UI"/>
-          <w:color w:val="172B4D"/>
+          <w:rFonts w:ascii="Arial" w:eastAsia="Times New Roman" w:hAnsi="Arial" w:cs="Arial"/>
+          <w:color w:val="000000"/>
           <w:sz w:val="24"/>
           <w:szCs w:val="24"/>
-          <w:shd w:val="clear" w:color="auto" w:fill="F4F5F7"/>
+          <w:lang w:eastAsia="pt-BR"/>
         </w:rPr>
       </w:pPr>
       <w:r>
         <w:rPr>
-          <w:rFonts w:ascii="Segoe UI" w:hAnsi="Segoe UI" w:cs="Segoe UI"/>
-          <w:color w:val="172B4D"/>
+          <w:rFonts w:ascii="Arial" w:eastAsia="Times New Roman" w:hAnsi="Arial" w:cs="Arial"/>
+          <w:color w:val="000000"/>
           <w:sz w:val="24"/>
           <w:szCs w:val="24"/>
-          <w:shd w:val="clear" w:color="auto" w:fill="F4F5F7"/>
-        </w:rPr>
-        <w:t>E-mail: arenas.venicio2@gmail.com</w:t>
+          <w:lang w:eastAsia="pt-BR"/>
+        </w:rPr>
+        <w:t xml:space="preserve">E-mail: </w:t>
       </w:r>
-      <w:r>
-        <w:rPr>
-          <w:rFonts w:ascii="Segoe UI" w:hAnsi="Segoe UI" w:cs="Segoe UI"/>
-          <w:color w:val="172B4D"/>
-          <w:sz w:val="24"/>
-          <w:szCs w:val="24"/>
-          <w:shd w:val="clear" w:color="auto" w:fill="F4F5F7"/>
-        </w:rPr>
-        <w:t>,</w:t>
-      </w:r>
-      <w:bookmarkStart w:id="0" w:name="_GoBack"/>
-      <w:bookmarkEnd w:id="0"/>
+      <w:hyperlink r:id="rId4" w:history="1">
+        <w:r>
+          <w:rPr>
+            <w:rStyle w:val="Hyperlink"/>
+            <w:rFonts w:ascii="Arial" w:eastAsia="Times New Roman" w:hAnsi="Arial" w:cs="Arial"/>
+            <w:sz w:val="24"/>
+            <w:szCs w:val="24"/>
+            <w:lang w:eastAsia="pt-BR"/>
+          </w:rPr>
+          <w:t>arenas.venicio2@gmail.com</w:t>
+        </w:r>
+      </w:hyperlink>
     </w:p>
     <w:p>
       <w:pPr>
         <w:spacing w:after="0" w:line="240" w:lineRule="auto"/>
         <w:rPr>
-          <w:rFonts w:ascii="Segoe UI" w:hAnsi="Segoe UI" w:cs="Segoe UI"/>
-          <w:color w:val="172B4D"/>
+          <w:rFonts w:ascii="Arial" w:eastAsia="Times New Roman" w:hAnsi="Arial" w:cs="Arial"/>
+          <w:color w:val="000000"/>
           <w:sz w:val="24"/>
           <w:szCs w:val="24"/>
-          <w:shd w:val="clear" w:color="auto" w:fill="F4F5F7"/>
+          <w:lang w:eastAsia="pt-BR"/>
         </w:rPr>
       </w:pPr>
     </w:p>
@@ -243,13 +215,21 @@
           <w:lang w:eastAsia="pt-BR"/>
         </w:rPr>
       </w:pPr>
+    </w:p>
+    <w:p>
+      <w:pPr>
+        <w:spacing w:after="0" w:line="240" w:lineRule="auto"/>
+        <w:rPr>
+          <w:rFonts w:ascii="Arial" w:eastAsia="Times New Roman" w:hAnsi="Arial" w:cs="Arial"/>
+          <w:color w:val="000000"/>
+          <w:lang w:eastAsia="pt-BR"/>
+        </w:rPr>
+      </w:pPr>
       <w:r>
         <w:rPr>
-          <w:rFonts w:ascii="Segoe UI" w:hAnsi="Segoe UI" w:cs="Segoe UI"/>
-          <w:color w:val="172B4D"/>
-          <w:sz w:val="24"/>
-          <w:szCs w:val="24"/>
-          <w:shd w:val="clear" w:color="auto" w:fill="F4F5F7"/>
+          <w:rFonts w:ascii="Arial" w:eastAsia="Times New Roman" w:hAnsi="Arial" w:cs="Arial"/>
+          <w:color w:val="000000"/>
+          <w:lang w:eastAsia="pt-BR"/>
         </w:rPr>
         <w:t>Equipe de Desenvolvimento</w:t>
       </w:r>
@@ -258,40 +238,12 @@
       <w:pPr>
         <w:spacing w:after="0" w:line="240" w:lineRule="auto"/>
         <w:rPr>
-          <w:rFonts w:ascii="Arial" w:eastAsia="Times New Roman" w:hAnsi="Arial" w:cs="Arial"/>
-          <w:color w:val="000000"/>
-          <w:lang w:eastAsia="pt-BR"/>
-        </w:rPr>
-      </w:pPr>
-    </w:p>
-    <w:p>
-      <w:pPr>
-        <w:spacing w:after="0" w:line="240" w:lineRule="auto"/>
-        <w:rPr>
-          <w:rFonts w:ascii="Arial" w:eastAsia="Times New Roman" w:hAnsi="Arial" w:cs="Arial"/>
-          <w:color w:val="000000"/>
-          <w:lang w:eastAsia="pt-BR"/>
-        </w:rPr>
-      </w:pPr>
-    </w:p>
-    <w:p>
-      <w:pPr>
-        <w:spacing w:after="0" w:line="240" w:lineRule="auto"/>
-        <w:rPr>
           <w:rFonts w:ascii="Times New Roman" w:eastAsia="Times New Roman" w:hAnsi="Times New Roman" w:cs="Times New Roman"/>
           <w:sz w:val="24"/>
           <w:szCs w:val="24"/>
           <w:lang w:eastAsia="pt-BR"/>
         </w:rPr>
       </w:pPr>
-      <w:r>
-        <w:rPr>
-          <w:rFonts w:ascii="Arial" w:eastAsia="Times New Roman" w:hAnsi="Arial" w:cs="Arial"/>
-          <w:color w:val="000000"/>
-          <w:lang w:eastAsia="pt-BR"/>
-        </w:rPr>
-        <w:t>Equipe de Desenvolvimento</w:t>
-      </w:r>
     </w:p>
     <w:tbl>
       <w:tblPr>
@@ -512,20 +464,8 @@
                 <w:szCs w:val="20"/>
                 <w:lang w:eastAsia="pt-BR"/>
               </w:rPr>
-              <w:t xml:space="preserve">Anderson </w:t>
-            </w:r>
-            <w:proofErr w:type="spellStart"/>
-            <w:r>
-              <w:rPr>
-                <w:rFonts w:ascii="Arial" w:eastAsia="Times New Roman" w:hAnsi="Arial" w:cs="Arial"/>
-                <w:color w:val="000000"/>
-                <w:sz w:val="20"/>
-                <w:szCs w:val="20"/>
-                <w:lang w:eastAsia="pt-BR"/>
-              </w:rPr>
-              <w:t>Pissulin</w:t>
-            </w:r>
-            <w:proofErr w:type="spellEnd"/>
+              <w:t>Anderson Pissulin</w:t>
+            </w:r>
           </w:p>
         </w:tc>
         <w:tc>
@@ -1272,6 +1212,7 @@
     <w:lsdException w:name="HTML Sample" w:semiHidden="1" w:unhideWhenUsed="1"/>
     <w:lsdException w:name="HTML Typewriter" w:semiHidden="1" w:unhideWhenUsed="1"/>
     <w:lsdException w:name="HTML Variable" w:semiHidden="1" w:unhideWhenUsed="1"/>
+    <w:lsdException w:name="Normal Table" w:semiHidden="1" w:unhideWhenUsed="1"/>
     <w:lsdException w:name="annotation subject" w:semiHidden="1" w:unhideWhenUsed="1"/>
     <w:lsdException w:name="No List" w:semiHidden="1" w:unhideWhenUsed="1"/>
     <w:lsdException w:name="Outline List 1" w:semiHidden="1" w:unhideWhenUsed="1"/>
@@ -1314,8 +1255,11 @@
     <w:lsdException w:name="Table Contemporary" w:semiHidden="1" w:unhideWhenUsed="1"/>
     <w:lsdException w:name="Table Elegant" w:semiHidden="1" w:unhideWhenUsed="1"/>
     <w:lsdException w:name="Table Professional" w:semiHidden="1" w:unhideWhenUsed="1"/>
+    <w:lsdException w:name="Table Subtle 1" w:semiHidden="1" w:unhideWhenUsed="1"/>
     <w:lsdException w:name="Table Subtle 2" w:semiHidden="1" w:unhideWhenUsed="1"/>
     <w:lsdException w:name="Table Web 1" w:semiHidden="1" w:unhideWhenUsed="1"/>
+    <w:lsdException w:name="Table Web 2" w:semiHidden="1" w:unhideWhenUsed="1"/>
+    <w:lsdException w:name="Table Web 3" w:semiHidden="1" w:unhideWhenUsed="1"/>
     <w:lsdException w:name="Balloon Text" w:semiHidden="1" w:unhideWhenUsed="1"/>
     <w:lsdException w:name="Table Grid" w:uiPriority="39"/>
     <w:lsdException w:name="Table Theme" w:semiHidden="1" w:unhideWhenUsed="1"/>
@@ -1588,6 +1532,29 @@
       <w:lang w:eastAsia="pt-BR"/>
     </w:rPr>
   </w:style>
+  <w:style w:type="character" w:styleId="Hyperlink">
+    <w:name w:val="Hyperlink"/>
+    <w:basedOn w:val="Fontepargpadro"/>
+    <w:uiPriority w:val="99"/>
+    <w:unhideWhenUsed/>
+    <w:rsid w:val="00376FF5"/>
+    <w:rPr>
+      <w:color w:val="0563C1" w:themeColor="hyperlink"/>
+      <w:u w:val="single"/>
+    </w:rPr>
+  </w:style>
+  <w:style w:type="character" w:styleId="MenoPendente">
+    <w:name w:val="Unresolved Mention"/>
+    <w:basedOn w:val="Fontepargpadro"/>
+    <w:uiPriority w:val="99"/>
+    <w:semiHidden/>
+    <w:unhideWhenUsed/>
+    <w:rsid w:val="00376FF5"/>
+    <w:rPr>
+      <w:color w:val="605E5C"/>
+      <w:shd w:val="clear" w:color="auto" w:fill="E1DFDD"/>
+    </w:rPr>
+  </w:style>
 </w:styles>
 </file>
 

</xml_diff>